<commit_message>
feat: add 选择元素并解析DOM路径 feature
将外部网页通过iframe嵌入到主页上，用户可以点击网页的某个元素，系统会解析元素的DOM路径，并将相关信息显示在iframe下方。

待解决
1. 当目标网站设置了X-Frame-Options为DENY或SAMEORIGIN时，会导致目标网址无法被通过iframe加载。
2. 对于跨域网站，无法重载鼠标点击事件。
</commit_message>
<xml_diff>
--- a/docs/软件项目计划.docx
+++ b/docs/软件项目计划.docx
@@ -6,9 +6,6 @@
       <w:pPr>
         <w:pStyle w:val="a4"/>
         <w:jc w:val="right"/>
-        <w:rPr>
-          <w:rFonts w:hint="eastAsia"/>
-        </w:rPr>
       </w:pPr>
       <w:proofErr w:type="spellStart"/>
       <w:r>
@@ -285,9 +282,6 @@
           <w:p>
             <w:pPr>
               <w:pStyle w:val="Tabletext"/>
-              <w:rPr>
-                <w:rFonts w:hint="eastAsia"/>
-              </w:rPr>
             </w:pPr>
             <w:r>
               <w:t>0.1</w:t>
@@ -301,9 +295,6 @@
           <w:p>
             <w:pPr>
               <w:pStyle w:val="Tabletext"/>
-              <w:rPr>
-                <w:rFonts w:hint="eastAsia"/>
-              </w:rPr>
             </w:pPr>
             <w:r>
               <w:rPr>
@@ -1785,9 +1776,6 @@
     <w:p>
       <w:pPr>
         <w:ind w:left="720" w:firstLineChars="190" w:firstLine="380"/>
-        <w:rPr>
-          <w:rFonts w:hint="eastAsia"/>
-        </w:rPr>
       </w:pPr>
       <w:r>
         <w:rPr>
@@ -1906,9 +1894,6 @@
     <w:p>
       <w:pPr>
         <w:ind w:left="320" w:firstLineChars="400" w:firstLine="800"/>
-        <w:rPr>
-          <w:rFonts w:hint="eastAsia"/>
-        </w:rPr>
       </w:pPr>
       <w:r>
         <w:rPr>
@@ -1976,75 +1961,18 @@
         <w:rPr>
           <w:rFonts w:hint="eastAsia"/>
         </w:rPr>
-        <w:t>元素(Element)：指用户选择监视的目标</w:t>
-      </w:r>
-      <w:r>
-        <w:rPr>
-          <w:rFonts w:hint="eastAsia"/>
-        </w:rPr>
-        <w:t>，</w:t>
-      </w:r>
-      <w:r>
-        <w:rPr>
-          <w:rFonts w:hint="eastAsia"/>
-        </w:rPr>
-        <w:t>可以是网站中的HTML元素</w:t>
-      </w:r>
-      <w:r>
-        <w:rPr>
-          <w:rFonts w:hint="eastAsia"/>
-        </w:rPr>
-        <w:t>，</w:t>
-      </w:r>
-      <w:r>
-        <w:rPr>
-          <w:rFonts w:hint="eastAsia"/>
-        </w:rPr>
-        <w:t>如文字、图片、按钮等</w:t>
-      </w:r>
-      <w:r>
-        <w:rPr>
-          <w:rFonts w:hint="eastAsia"/>
-        </w:rPr>
-        <w:t>。</w:t>
+        <w:t>元素(Element)：指用户选择监视的目标，可以是网站中的HTML元素，如文字、图片、按钮等。</w:t>
       </w:r>
     </w:p>
     <w:p>
       <w:pPr>
         <w:ind w:left="800" w:firstLine="400"/>
-        <w:rPr>
-          <w:rFonts w:hint="eastAsia"/>
-        </w:rPr>
-      </w:pPr>
-      <w:r>
-        <w:rPr>
-          <w:rFonts w:hint="eastAsia"/>
-        </w:rPr>
-        <w:t>Watcher：指系统中的监视进程</w:t>
-      </w:r>
-      <w:r>
-        <w:rPr>
-          <w:rFonts w:hint="eastAsia"/>
-        </w:rPr>
-        <w:t>，</w:t>
-      </w:r>
-      <w:r>
-        <w:rPr>
-          <w:rFonts w:hint="eastAsia"/>
-        </w:rPr>
-        <w:t>用户可以创建多个Watcher来实现不同的监视目标。Watcher会持续监测指定元素的状态</w:t>
-      </w:r>
-      <w:r>
-        <w:rPr>
-          <w:rFonts w:hint="eastAsia"/>
-        </w:rPr>
-        <w:t>，</w:t>
-      </w:r>
-      <w:r>
-        <w:rPr>
-          <w:rFonts w:hint="eastAsia"/>
-        </w:rPr>
-        <w:t>并记录监测结果。用户可以查看Watcher的运行记录和状态。</w:t>
+      </w:pPr>
+      <w:r>
+        <w:rPr>
+          <w:rFonts w:hint="eastAsia"/>
+        </w:rPr>
+        <w:t>Watcher：指系统中的监视进程，用户可以创建多个Watcher来实现不同的监视目标。Watcher会持续监测指定元素的状态，并记录监测结果。用户可以查看Watcher的运行记录和状态。</w:t>
       </w:r>
     </w:p>
     <w:p>
@@ -2076,45 +2004,14 @@
     <w:p>
       <w:pPr>
         <w:ind w:left="720" w:firstLineChars="200" w:firstLine="400"/>
-        <w:rPr>
-          <w:rFonts w:hint="eastAsia"/>
-        </w:rPr>
-      </w:pPr>
-      <w:r>
-        <w:rPr>
-          <w:rFonts w:hint="eastAsia"/>
-        </w:rPr>
-        <w:t>本项目旨在开发一个网页监视工具</w:t>
-      </w:r>
-      <w:r>
-        <w:rPr>
-          <w:rFonts w:hint="eastAsia"/>
-        </w:rPr>
-        <w:t>，</w:t>
-      </w:r>
-      <w:r>
-        <w:rPr>
-          <w:rFonts w:hint="eastAsia"/>
-        </w:rPr>
-        <w:t>帮助用户监控指定网页上的元素变化</w:t>
-      </w:r>
-      <w:r>
-        <w:rPr>
-          <w:rFonts w:hint="eastAsia"/>
-        </w:rPr>
-        <w:t>，</w:t>
-      </w:r>
-      <w:r>
-        <w:rPr>
-          <w:rFonts w:hint="eastAsia"/>
-        </w:rPr>
-        <w:t>并通过邮件、短信等方式及时通知用户。该工具主要包括以下功能</w:t>
-      </w:r>
-      <w:r>
-        <w:rPr>
-          <w:rFonts w:hint="eastAsia"/>
-        </w:rPr>
-        <w:t>：</w:t>
+      </w:pPr>
+      <w:bookmarkStart w:id="7" w:name="OLE_LINK1"/>
+      <w:bookmarkStart w:id="8" w:name="OLE_LINK2"/>
+      <w:r>
+        <w:rPr>
+          <w:rFonts w:hint="eastAsia"/>
+        </w:rPr>
+        <w:t>本项目旨在开发一个网页监视工具，帮助用户监控指定网页上的元素变化，并通过邮件、短信等方式及时通知用户。该工具主要包括以下功能：</w:t>
       </w:r>
     </w:p>
     <w:p>
@@ -2125,9 +2022,6 @@
           <w:numId w:val="39"/>
         </w:numPr>
         <w:ind w:firstLineChars="0"/>
-        <w:rPr>
-          <w:rFonts w:hint="eastAsia"/>
-        </w:rPr>
       </w:pPr>
       <w:r>
         <w:rPr>
@@ -2144,21 +2038,12 @@
           <w:numId w:val="39"/>
         </w:numPr>
         <w:ind w:left="1491" w:firstLineChars="0" w:hanging="357"/>
-        <w:rPr>
-          <w:rFonts w:hint="eastAsia"/>
-        </w:rPr>
-      </w:pPr>
-      <w:r>
-        <w:rPr>
-          <w:rFonts w:hint="eastAsia"/>
-        </w:rPr>
-        <w:t>创建</w:t>
-      </w:r>
-      <w:r>
-        <w:rPr>
-          <w:rFonts w:hint="eastAsia"/>
-        </w:rPr>
-        <w:t>Watcher</w:t>
+      </w:pPr>
+      <w:r>
+        <w:rPr>
+          <w:rFonts w:hint="eastAsia"/>
+        </w:rPr>
+        <w:t>创建Watcher</w:t>
       </w:r>
     </w:p>
     <w:p>
@@ -2196,35 +2081,14 @@
     <w:p>
       <w:pPr>
         <w:ind w:left="720" w:firstLineChars="200" w:firstLine="400"/>
-        <w:rPr>
-          <w:rFonts w:hint="eastAsia"/>
-        </w:rPr>
-      </w:pPr>
-      <w:r>
-        <w:rPr>
-          <w:rFonts w:hint="eastAsia"/>
-        </w:rPr>
-        <w:t>通过这个工具</w:t>
-      </w:r>
-      <w:r>
-        <w:rPr>
-          <w:rFonts w:hint="eastAsia"/>
-        </w:rPr>
-        <w:t>，</w:t>
-      </w:r>
-      <w:r>
-        <w:rPr>
-          <w:rFonts w:hint="eastAsia"/>
-        </w:rPr>
-        <w:t>用户可以方便地监控自己关注的网页内容</w:t>
-      </w:r>
-      <w:r>
-        <w:rPr>
-          <w:rFonts w:hint="eastAsia"/>
-        </w:rPr>
-        <w:t>，</w:t>
-      </w:r>
-      <w:bookmarkStart w:id="7" w:name="_Hlk170217043"/>
+      </w:pPr>
+      <w:r>
+        <w:rPr>
+          <w:rFonts w:hint="eastAsia"/>
+        </w:rPr>
+        <w:t>通过这个工具，用户可以方便地监控自己关注的网页内容，</w:t>
+      </w:r>
+      <w:bookmarkStart w:id="9" w:name="_Hlk170217043"/>
       <w:r>
         <w:rPr>
           <w:rFonts w:hint="eastAsia"/>
@@ -2237,26 +2101,17 @@
         </w:rPr>
         <w:t>及时获取感兴趣的更新信息</w:t>
       </w:r>
-      <w:bookmarkEnd w:id="7"/>
-      <w:r>
-        <w:rPr>
-          <w:rFonts w:hint="eastAsia"/>
-        </w:rPr>
-        <w:t>，</w:t>
-      </w:r>
-      <w:r>
-        <w:rPr>
-          <w:rFonts w:hint="eastAsia"/>
-        </w:rPr>
-        <w:t>提高工作效率和生活质量。</w:t>
+      <w:bookmarkEnd w:id="9"/>
+      <w:r>
+        <w:rPr>
+          <w:rFonts w:hint="eastAsia"/>
+        </w:rPr>
+        <w:t>，提高工作效率和生活质量。</w:t>
       </w:r>
     </w:p>
     <w:p>
       <w:pPr>
         <w:ind w:left="400" w:firstLineChars="350" w:firstLine="700"/>
-        <w:rPr>
-          <w:rFonts w:hint="eastAsia"/>
-        </w:rPr>
       </w:pPr>
       <w:r>
         <w:rPr>
@@ -2316,19 +2171,7 @@
         <w:rPr>
           <w:rFonts w:hint="eastAsia"/>
         </w:rPr>
-        <w:t>提供邮件、短信等多种通知方式</w:t>
-      </w:r>
-      <w:r>
-        <w:rPr>
-          <w:rFonts w:hint="eastAsia"/>
-        </w:rPr>
-        <w:t>，</w:t>
-      </w:r>
-      <w:r>
-        <w:rPr>
-          <w:rFonts w:hint="eastAsia"/>
-        </w:rPr>
-        <w:t>确保用户能及时获得监视结果</w:t>
+        <w:t>提供邮件、短信等多种通知方式，确保用户能及时获得监视结果</w:t>
       </w:r>
     </w:p>
     <w:p>
@@ -2344,19 +2187,7 @@
         <w:rPr>
           <w:rFonts w:hint="eastAsia"/>
         </w:rPr>
-        <w:t>确保系统的安全性和可靠性</w:t>
-      </w:r>
-      <w:r>
-        <w:rPr>
-          <w:rFonts w:hint="eastAsia"/>
-        </w:rPr>
-        <w:t>，</w:t>
-      </w:r>
-      <w:r>
-        <w:rPr>
-          <w:rFonts w:hint="eastAsia"/>
-        </w:rPr>
-        <w:t>满足用户的隐私和安全需求</w:t>
+        <w:t>确保系统的安全性和可靠性，满足用户的隐私和安全需求</w:t>
       </w:r>
     </w:p>
     <w:p>
@@ -2367,98 +2198,49 @@
           <w:numId w:val="40"/>
         </w:numPr>
         <w:ind w:firstLineChars="0"/>
-        <w:rPr>
-          <w:rFonts w:hint="eastAsia"/>
-        </w:rPr>
-      </w:pPr>
-      <w:r>
-        <w:rPr>
-          <w:rFonts w:hint="eastAsia"/>
-        </w:rPr>
-        <w:t>优化系统性能</w:t>
-      </w:r>
-      <w:r>
-        <w:rPr>
-          <w:rFonts w:hint="eastAsia"/>
-        </w:rPr>
-        <w:t>，</w:t>
-      </w:r>
-      <w:r>
-        <w:rPr>
-          <w:rFonts w:hint="eastAsia"/>
-        </w:rPr>
-        <w:t>提高用户体验</w:t>
+      </w:pPr>
+      <w:r>
+        <w:rPr>
+          <w:rFonts w:hint="eastAsia"/>
+        </w:rPr>
+        <w:t>优化系统性能，提高用户体验</w:t>
       </w:r>
     </w:p>
     <w:p>
       <w:pPr>
         <w:ind w:left="720" w:firstLineChars="200" w:firstLine="400"/>
-        <w:rPr>
-          <w:rFonts w:hint="eastAsia"/>
-        </w:rPr>
-      </w:pPr>
-      <w:r>
-        <w:rPr>
-          <w:rFonts w:hint="eastAsia"/>
-        </w:rPr>
-        <w:t>总之</w:t>
-      </w:r>
-      <w:r>
-        <w:rPr>
-          <w:rFonts w:hint="eastAsia"/>
-        </w:rPr>
-        <w:t>，</w:t>
-      </w:r>
-      <w:r>
-        <w:rPr>
-          <w:rFonts w:hint="eastAsia"/>
-        </w:rPr>
-        <w:t>该项目旨在为用户提供一个方便高效的网页监视解决方案</w:t>
-      </w:r>
-      <w:r>
-        <w:rPr>
-          <w:rFonts w:hint="eastAsia"/>
-        </w:rPr>
-        <w:t>，</w:t>
-      </w:r>
-      <w:r>
-        <w:rPr>
-          <w:rFonts w:hint="eastAsia"/>
-        </w:rPr>
-        <w:t>帮助他们更好地管理和获取感兴趣的信息。</w:t>
+      </w:pPr>
+      <w:r>
+        <w:rPr>
+          <w:rFonts w:hint="eastAsia"/>
+        </w:rPr>
+        <w:t>总之，该项目旨在为用户提供一个方便高效的网页监视解决方案，帮助他们更好地管理和获取感兴趣的信息。</w:t>
       </w:r>
     </w:p>
     <w:p>
       <w:pPr>
         <w:pStyle w:val="2"/>
       </w:pPr>
-      <w:bookmarkStart w:id="8" w:name="_Toc76678173"/>
+      <w:bookmarkStart w:id="10" w:name="_Toc76678173"/>
+      <w:bookmarkEnd w:id="7"/>
+      <w:bookmarkEnd w:id="8"/>
       <w:r>
         <w:rPr>
           <w:rFonts w:hint="eastAsia"/>
         </w:rPr>
         <w:t>假设与约束</w:t>
       </w:r>
-      <w:bookmarkEnd w:id="8"/>
+      <w:bookmarkEnd w:id="10"/>
     </w:p>
     <w:p>
       <w:pPr>
         <w:ind w:left="320" w:firstLineChars="400" w:firstLine="800"/>
-        <w:rPr>
-          <w:rFonts w:hint="eastAsia"/>
-        </w:rPr>
-      </w:pPr>
-      <w:r>
-        <w:rPr>
-          <w:rFonts w:hint="eastAsia"/>
-        </w:rPr>
-        <w:t>本项目计划基于以下假设</w:t>
-      </w:r>
-      <w:r>
-        <w:rPr>
-          <w:rFonts w:hint="eastAsia"/>
-        </w:rPr>
-        <w:t>：</w:t>
+      </w:pPr>
+      <w:r>
+        <w:rPr>
+          <w:rFonts w:hint="eastAsia"/>
+        </w:rPr>
+        <w:t>本项目计划基于以下假设：</w:t>
       </w:r>
     </w:p>
     <w:p>
@@ -2474,19 +2256,7 @@
         <w:rPr>
           <w:rFonts w:hint="eastAsia"/>
         </w:rPr>
-        <w:t>用户需求和功能需求已明确定义</w:t>
-      </w:r>
-      <w:r>
-        <w:rPr>
-          <w:rFonts w:hint="eastAsia"/>
-        </w:rPr>
-        <w:t>，</w:t>
-      </w:r>
-      <w:r>
-        <w:rPr>
-          <w:rFonts w:hint="eastAsia"/>
-        </w:rPr>
-        <w:t>不会发生重大变更。</w:t>
+        <w:t>用户需求和功能需求已明确定义，不会发生重大变更。</w:t>
       </w:r>
     </w:p>
     <w:p>
@@ -2545,9 +2315,6 @@
           <w:numId w:val="41"/>
         </w:numPr>
         <w:ind w:firstLineChars="0"/>
-        <w:rPr>
-          <w:rFonts w:hint="eastAsia"/>
-        </w:rPr>
       </w:pPr>
       <w:r>
         <w:rPr>
@@ -2559,21 +2326,12 @@
     <w:p>
       <w:pPr>
         <w:ind w:left="400" w:firstLineChars="350" w:firstLine="700"/>
-        <w:rPr>
-          <w:rFonts w:hint="eastAsia"/>
-        </w:rPr>
-      </w:pPr>
-      <w:r>
-        <w:rPr>
-          <w:rFonts w:hint="eastAsia"/>
-        </w:rPr>
-        <w:t>本项目受到以下约束</w:t>
-      </w:r>
-      <w:r>
-        <w:rPr>
-          <w:rFonts w:hint="eastAsia"/>
-        </w:rPr>
-        <w:t>：</w:t>
+      </w:pPr>
+      <w:r>
+        <w:rPr>
+          <w:rFonts w:hint="eastAsia"/>
+        </w:rPr>
+        <w:t>本项目受到以下约束：</w:t>
       </w:r>
     </w:p>
     <w:p>
@@ -2589,19 +2347,7 @@
         <w:rPr>
           <w:rFonts w:hint="eastAsia"/>
         </w:rPr>
-        <w:t>预算约束</w:t>
-      </w:r>
-      <w:r>
-        <w:rPr>
-          <w:rFonts w:hint="eastAsia"/>
-        </w:rPr>
-        <w:t>：</w:t>
-      </w:r>
-      <w:r>
-        <w:rPr>
-          <w:rFonts w:hint="eastAsia"/>
-        </w:rPr>
-        <w:t>项目总预算为</w:t>
+        <w:t>预算约束：项目总预算为</w:t>
       </w:r>
       <w:r>
         <w:t>900</w:t>
@@ -2626,19 +2372,7 @@
         <w:rPr>
           <w:rFonts w:hint="eastAsia"/>
         </w:rPr>
-        <w:t>人员约束</w:t>
-      </w:r>
-      <w:r>
-        <w:rPr>
-          <w:rFonts w:hint="eastAsia"/>
-        </w:rPr>
-        <w:t>：</w:t>
-      </w:r>
-      <w:r>
-        <w:rPr>
-          <w:rFonts w:hint="eastAsia"/>
-        </w:rPr>
-        <w:t>项目团队由</w:t>
+        <w:t>人员约束：项目团队由</w:t>
       </w:r>
       <w:r>
         <w:t>5</w:t>
@@ -2647,19 +2381,7 @@
         <w:rPr>
           <w:rFonts w:hint="eastAsia"/>
         </w:rPr>
-        <w:t>名开发人员组成</w:t>
-      </w:r>
-      <w:r>
-        <w:rPr>
-          <w:rFonts w:hint="eastAsia"/>
-        </w:rPr>
-        <w:t>，</w:t>
-      </w:r>
-      <w:r>
-        <w:rPr>
-          <w:rFonts w:hint="eastAsia"/>
-        </w:rPr>
-        <w:t>团队成员的平均技术经验为</w:t>
+        <w:t>名开发人员组成，团队成员的平均技术经验为</w:t>
       </w:r>
       <w:r>
         <w:t>2</w:t>
@@ -2685,19 +2407,7 @@
           <w:rFonts w:hint="eastAsia"/>
         </w:rPr>
         <w:lastRenderedPageBreak/>
-        <w:t>设备约束</w:t>
-      </w:r>
-      <w:r>
-        <w:rPr>
-          <w:rFonts w:hint="eastAsia"/>
-        </w:rPr>
-        <w:t>：</w:t>
-      </w:r>
-      <w:r>
-        <w:rPr>
-          <w:rFonts w:hint="eastAsia"/>
-        </w:rPr>
-        <w:t>项目</w:t>
+        <w:t>设备约束：项目</w:t>
       </w:r>
       <w:r>
         <w:rPr>
@@ -2731,19 +2441,7 @@
         <w:rPr>
           <w:rFonts w:hint="eastAsia"/>
         </w:rPr>
-        <w:t>时间约束</w:t>
-      </w:r>
-      <w:r>
-        <w:rPr>
-          <w:rFonts w:hint="eastAsia"/>
-        </w:rPr>
-        <w:t>：</w:t>
-      </w:r>
-      <w:r>
-        <w:rPr>
-          <w:rFonts w:hint="eastAsia"/>
-        </w:rPr>
-        <w:t>整个项目的预计总工期为</w:t>
+        <w:t>时间约束：整个项目的预计总工期为</w:t>
       </w:r>
       <w:r>
         <w:t>9</w:t>
@@ -2778,27 +2476,12 @@
           <w:numId w:val="42"/>
         </w:numPr>
         <w:ind w:firstLineChars="0"/>
-        <w:rPr>
-          <w:rFonts w:hint="eastAsia"/>
-        </w:rPr>
-      </w:pPr>
-      <w:r>
-        <w:rPr>
-          <w:rFonts w:hint="eastAsia"/>
-        </w:rPr>
-        <w:t>质量约束</w:t>
-      </w:r>
-      <w:r>
-        <w:rPr>
-          <w:rFonts w:hint="eastAsia"/>
-        </w:rPr>
-        <w:t>：</w:t>
-      </w:r>
-      <w:r>
-        <w:rPr>
-          <w:rFonts w:hint="eastAsia"/>
-        </w:rPr>
-        <w:t>系统整体可用性目标不低于</w:t>
+      </w:pPr>
+      <w:r>
+        <w:rPr>
+          <w:rFonts w:hint="eastAsia"/>
+        </w:rPr>
+        <w:t>质量约束：系统整体可用性目标不低于</w:t>
       </w:r>
       <w:r>
         <w:t>99</w:t>
@@ -2813,12 +2496,9 @@
     <w:p>
       <w:pPr>
         <w:pStyle w:val="2"/>
-        <w:rPr>
-          <w:rFonts w:hint="eastAsia"/>
-        </w:rPr>
-      </w:pPr>
-      <w:bookmarkStart w:id="9" w:name="_Toc76678174"/>
-      <w:bookmarkStart w:id="10" w:name="_Hlk170206993"/>
+      </w:pPr>
+      <w:bookmarkStart w:id="11" w:name="_Toc76678174"/>
+      <w:bookmarkStart w:id="12" w:name="_Hlk170206993"/>
       <w:r>
         <w:rPr>
           <w:rFonts w:hint="eastAsia"/>
@@ -2834,7 +2514,7 @@
       <w:r>
         <w:t>果</w:t>
       </w:r>
-      <w:bookmarkEnd w:id="9"/>
+      <w:bookmarkEnd w:id="11"/>
     </w:p>
     <w:tbl>
       <w:tblPr>
@@ -2852,13 +2532,12 @@
           <w:tcPr>
             <w:tcW w:w="4323" w:type="dxa"/>
           </w:tcPr>
-          <w:bookmarkEnd w:id="10"/>
+          <w:bookmarkEnd w:id="12"/>
           <w:p>
             <w:pPr>
               <w:pStyle w:val="a9"/>
               <w:ind w:left="0"/>
               <w:rPr>
-                <w:rFonts w:hint="eastAsia"/>
                 <w:b/>
                 <w:bCs/>
               </w:rPr>
@@ -2882,7 +2561,6 @@
               <w:pStyle w:val="a9"/>
               <w:ind w:left="0"/>
               <w:rPr>
-                <w:rFonts w:hint="eastAsia"/>
                 <w:b/>
                 <w:bCs/>
               </w:rPr>
@@ -2908,9 +2586,6 @@
             <w:pPr>
               <w:pStyle w:val="a9"/>
               <w:ind w:left="0"/>
-              <w:rPr>
-                <w:rFonts w:hint="eastAsia"/>
-              </w:rPr>
             </w:pPr>
             <w:r>
               <w:rPr>
@@ -2928,9 +2603,6 @@
             <w:pPr>
               <w:pStyle w:val="a9"/>
               <w:ind w:left="0"/>
-              <w:rPr>
-                <w:rFonts w:hint="eastAsia"/>
-              </w:rPr>
             </w:pPr>
             <w:r>
               <w:rPr>
@@ -2951,9 +2623,6 @@
             <w:pPr>
               <w:pStyle w:val="a9"/>
               <w:ind w:left="0"/>
-              <w:rPr>
-                <w:rFonts w:hint="eastAsia"/>
-              </w:rPr>
             </w:pPr>
           </w:p>
         </w:tc>
@@ -2965,9 +2634,6 @@
             <w:pPr>
               <w:pStyle w:val="a9"/>
               <w:ind w:left="0"/>
-              <w:rPr>
-                <w:rFonts w:hint="eastAsia"/>
-              </w:rPr>
             </w:pPr>
             <w:r>
               <w:rPr>
@@ -2988,9 +2654,6 @@
             <w:pPr>
               <w:pStyle w:val="a9"/>
               <w:ind w:left="0"/>
-              <w:rPr>
-                <w:rFonts w:hint="eastAsia"/>
-              </w:rPr>
             </w:pPr>
           </w:p>
         </w:tc>
@@ -3002,9 +2665,6 @@
             <w:pPr>
               <w:pStyle w:val="a9"/>
               <w:ind w:left="0"/>
-              <w:rPr>
-                <w:rFonts w:hint="eastAsia"/>
-              </w:rPr>
             </w:pPr>
             <w:r>
               <w:rPr>
@@ -3025,9 +2685,6 @@
             <w:pPr>
               <w:pStyle w:val="a9"/>
               <w:ind w:left="0"/>
-              <w:rPr>
-                <w:rFonts w:hint="eastAsia"/>
-              </w:rPr>
             </w:pPr>
           </w:p>
         </w:tc>
@@ -3039,18 +2696,15 @@
             <w:pPr>
               <w:pStyle w:val="a9"/>
               <w:ind w:left="0"/>
-              <w:rPr>
-                <w:rFonts w:hint="eastAsia"/>
-              </w:rPr>
-            </w:pPr>
-            <w:bookmarkStart w:id="11" w:name="_Hlk170219749"/>
+            </w:pPr>
+            <w:bookmarkStart w:id="13" w:name="_Hlk170219749"/>
             <w:r>
               <w:rPr>
                 <w:rFonts w:hint="eastAsia"/>
               </w:rPr>
               <w:t>《SRS文档》和用例模型</w:t>
             </w:r>
-            <w:bookmarkEnd w:id="11"/>
+            <w:bookmarkEnd w:id="13"/>
           </w:p>
         </w:tc>
       </w:tr>
@@ -3064,11 +2718,8 @@
             <w:pPr>
               <w:pStyle w:val="a9"/>
               <w:ind w:left="0"/>
-              <w:rPr>
-                <w:rFonts w:hint="eastAsia"/>
-              </w:rPr>
-            </w:pPr>
-            <w:bookmarkStart w:id="12" w:name="_Hlk170219757"/>
+            </w:pPr>
+            <w:bookmarkStart w:id="14" w:name="_Hlk170219757"/>
           </w:p>
         </w:tc>
         <w:tc>
@@ -3079,9 +2730,6 @@
             <w:pPr>
               <w:pStyle w:val="a9"/>
               <w:ind w:left="0"/>
-              <w:rPr>
-                <w:rFonts w:hint="eastAsia"/>
-              </w:rPr>
             </w:pPr>
             <w:r>
               <w:rPr>
@@ -3102,12 +2750,9 @@
             <w:pPr>
               <w:pStyle w:val="a9"/>
               <w:ind w:left="0"/>
-              <w:rPr>
-                <w:rFonts w:hint="eastAsia"/>
-              </w:rPr>
-            </w:pPr>
-            <w:bookmarkStart w:id="13" w:name="_Hlk170219859"/>
-            <w:bookmarkEnd w:id="12"/>
+            </w:pPr>
+            <w:bookmarkStart w:id="15" w:name="_Hlk170219859"/>
+            <w:bookmarkEnd w:id="14"/>
           </w:p>
         </w:tc>
         <w:tc>
@@ -3118,32 +2763,29 @@
             <w:pPr>
               <w:pStyle w:val="a9"/>
               <w:ind w:left="0"/>
-              <w:rPr>
-                <w:rFonts w:hint="eastAsia"/>
-              </w:rPr>
-            </w:pPr>
-            <w:bookmarkStart w:id="14" w:name="_Hlk170219863"/>
+            </w:pPr>
+            <w:bookmarkStart w:id="16" w:name="_Hlk170219863"/>
             <w:r>
               <w:rPr>
                 <w:rFonts w:hint="eastAsia"/>
               </w:rPr>
               <w:t>《</w:t>
             </w:r>
-            <w:bookmarkStart w:id="15" w:name="_Hlk170220001"/>
+            <w:bookmarkStart w:id="17" w:name="_Hlk170220001"/>
             <w:r>
               <w:rPr>
                 <w:rFonts w:hint="eastAsia"/>
               </w:rPr>
               <w:t>系统测试用例</w:t>
             </w:r>
-            <w:bookmarkEnd w:id="15"/>
+            <w:bookmarkEnd w:id="17"/>
             <w:r>
               <w:rPr>
                 <w:rFonts w:hint="eastAsia"/>
               </w:rPr>
               <w:t>》和《系统测试报告》</w:t>
             </w:r>
-            <w:bookmarkEnd w:id="14"/>
+            <w:bookmarkEnd w:id="16"/>
           </w:p>
         </w:tc>
       </w:tr>
@@ -3157,12 +2799,9 @@
             <w:pPr>
               <w:pStyle w:val="a9"/>
               <w:ind w:left="0"/>
-              <w:rPr>
-                <w:rFonts w:hint="eastAsia"/>
-              </w:rPr>
-            </w:pPr>
-            <w:bookmarkStart w:id="16" w:name="_Hlk170220002"/>
-            <w:bookmarkEnd w:id="13"/>
+            </w:pPr>
+            <w:bookmarkStart w:id="18" w:name="_Hlk170220002"/>
+            <w:bookmarkEnd w:id="15"/>
           </w:p>
         </w:tc>
         <w:tc>
@@ -3173,9 +2812,6 @@
             <w:pPr>
               <w:pStyle w:val="a9"/>
               <w:ind w:left="0"/>
-              <w:rPr>
-                <w:rFonts w:hint="eastAsia"/>
-              </w:rPr>
             </w:pPr>
             <w:r>
               <w:rPr>
@@ -3186,7 +2822,7 @@
           </w:p>
         </w:tc>
       </w:tr>
-      <w:bookmarkEnd w:id="16"/>
+      <w:bookmarkEnd w:id="18"/>
       <w:tr>
         <w:tc>
           <w:tcPr>
@@ -3197,9 +2833,6 @@
             <w:pPr>
               <w:pStyle w:val="a9"/>
               <w:ind w:left="0"/>
-              <w:rPr>
-                <w:rFonts w:hint="eastAsia"/>
-              </w:rPr>
             </w:pPr>
           </w:p>
         </w:tc>
@@ -3211,9 +2844,6 @@
             <w:pPr>
               <w:pStyle w:val="a9"/>
               <w:ind w:left="0"/>
-              <w:rPr>
-                <w:rFonts w:hint="eastAsia"/>
-              </w:rPr>
             </w:pPr>
             <w:r>
               <w:rPr>
@@ -3234,9 +2864,6 @@
             <w:pPr>
               <w:pStyle w:val="a9"/>
               <w:ind w:left="0"/>
-              <w:rPr>
-                <w:rFonts w:hint="eastAsia"/>
-              </w:rPr>
             </w:pPr>
             <w:r>
               <w:rPr>
@@ -3254,9 +2881,6 @@
             <w:pPr>
               <w:pStyle w:val="a9"/>
               <w:ind w:left="0"/>
-              <w:rPr>
-                <w:rFonts w:hint="eastAsia"/>
-              </w:rPr>
             </w:pPr>
             <w:r>
               <w:rPr>
@@ -3277,9 +2901,6 @@
             <w:pPr>
               <w:pStyle w:val="a9"/>
               <w:ind w:left="0"/>
-              <w:rPr>
-                <w:rFonts w:hint="eastAsia"/>
-              </w:rPr>
             </w:pPr>
           </w:p>
         </w:tc>
@@ -3291,9 +2912,6 @@
             <w:pPr>
               <w:pStyle w:val="a9"/>
               <w:ind w:left="0"/>
-              <w:rPr>
-                <w:rFonts w:hint="eastAsia"/>
-              </w:rPr>
             </w:pPr>
             <w:r>
               <w:rPr>
@@ -3313,9 +2931,6 @@
             <w:pPr>
               <w:pStyle w:val="a9"/>
               <w:ind w:left="0"/>
-              <w:rPr>
-                <w:rFonts w:hint="eastAsia"/>
-              </w:rPr>
             </w:pPr>
             <w:r>
               <w:rPr>
@@ -3333,9 +2948,6 @@
             <w:pPr>
               <w:pStyle w:val="a9"/>
               <w:ind w:left="0"/>
-              <w:rPr>
-                <w:rFonts w:hint="eastAsia"/>
-              </w:rPr>
             </w:pPr>
             <w:r>
               <w:rPr>
@@ -3351,14 +2963,14 @@
       <w:pPr>
         <w:pStyle w:val="1"/>
       </w:pPr>
-      <w:bookmarkStart w:id="17" w:name="_Toc76678175"/>
+      <w:bookmarkStart w:id="19" w:name="_Toc76678175"/>
       <w:r>
         <w:rPr>
           <w:rFonts w:hint="eastAsia"/>
         </w:rPr>
         <w:t>项目组织</w:t>
       </w:r>
-      <w:bookmarkEnd w:id="17"/>
+      <w:bookmarkEnd w:id="19"/>
     </w:p>
     <w:tbl>
       <w:tblPr>
@@ -3379,7 +2991,6 @@
           <w:p>
             <w:pPr>
               <w:rPr>
-                <w:rFonts w:hint="eastAsia"/>
                 <w:b/>
                 <w:bCs/>
               </w:rPr>
@@ -3401,7 +3012,6 @@
           <w:p>
             <w:pPr>
               <w:rPr>
-                <w:rFonts w:hint="eastAsia"/>
                 <w:b/>
                 <w:bCs/>
               </w:rPr>
@@ -3423,7 +3033,6 @@
           <w:p>
             <w:pPr>
               <w:rPr>
-                <w:rFonts w:hint="eastAsia"/>
                 <w:b/>
                 <w:bCs/>
               </w:rPr>
@@ -3445,11 +3054,6 @@
             <w:tcW w:w="3116" w:type="dxa"/>
           </w:tcPr>
           <w:p>
-            <w:pPr>
-              <w:rPr>
-                <w:rFonts w:hint="eastAsia"/>
-              </w:rPr>
-            </w:pPr>
             <w:r>
               <w:rPr>
                 <w:rFonts w:hint="eastAsia"/>
@@ -3463,16 +3067,39 @@
             <w:tcW w:w="3117" w:type="dxa"/>
           </w:tcPr>
           <w:p>
-            <w:pPr>
-              <w:rPr>
-                <w:rFonts w:hint="eastAsia"/>
-              </w:rPr>
-            </w:pPr>
             <w:r>
               <w:rPr>
                 <w:rFonts w:hint="eastAsia"/>
               </w:rPr>
               <w:t>组长</w:t>
+            </w:r>
+          </w:p>
+        </w:tc>
+        <w:tc>
+          <w:tcPr>
+            <w:tcW w:w="3117" w:type="dxa"/>
+          </w:tcPr>
+          <w:p>
+            <w:r>
+              <w:rPr>
+                <w:rFonts w:hint="eastAsia"/>
+              </w:rPr>
+              <w:t>搭建项目框架</w:t>
+            </w:r>
+          </w:p>
+        </w:tc>
+      </w:tr>
+      <w:tr>
+        <w:tc>
+          <w:tcPr>
+            <w:tcW w:w="3116" w:type="dxa"/>
+          </w:tcPr>
+          <w:p>
+            <w:r>
+              <w:rPr>
+                <w:rFonts w:hint="eastAsia"/>
+              </w:rPr>
+              <w:t>陈瑞涵</w:t>
             </w:r>
           </w:p>
         </w:tc>
@@ -3483,15 +3110,27 @@
           </w:tcPr>
           <w:p>
             <w:pPr>
-              <w:rPr>
-                <w:rFonts w:hint="eastAsia"/>
-              </w:rPr>
-            </w:pPr>
-            <w:r>
-              <w:rPr>
-                <w:rFonts w:hint="eastAsia"/>
-              </w:rPr>
-              <w:t>暂无</w:t>
+              <w:spacing w:line="240" w:lineRule="auto"/>
+              <w:jc w:val="both"/>
+            </w:pPr>
+            <w:r>
+              <w:rPr>
+                <w:rFonts w:hint="eastAsia"/>
+              </w:rPr>
+              <w:t>组员</w:t>
+            </w:r>
+          </w:p>
+        </w:tc>
+        <w:tc>
+          <w:tcPr>
+            <w:tcW w:w="3117" w:type="dxa"/>
+          </w:tcPr>
+          <w:p>
+            <w:r>
+              <w:rPr>
+                <w:rFonts w:hint="eastAsia"/>
+              </w:rPr>
+              <w:t>搭建数据库</w:t>
             </w:r>
           </w:p>
         </w:tc>
@@ -3502,37 +3141,11 @@
             <w:tcW w:w="3116" w:type="dxa"/>
           </w:tcPr>
           <w:p>
-            <w:pPr>
-              <w:rPr>
-                <w:rFonts w:hint="eastAsia"/>
-              </w:rPr>
-            </w:pPr>
-            <w:r>
-              <w:rPr>
-                <w:rFonts w:hint="eastAsia"/>
-              </w:rPr>
-              <w:t>陈瑞涵</w:t>
-            </w:r>
-          </w:p>
-        </w:tc>
-        <w:tc>
-          <w:tcPr>
-            <w:tcW w:w="3117" w:type="dxa"/>
-            <w:vMerge w:val="restart"/>
-          </w:tcPr>
-          <w:p>
-            <w:pPr>
-              <w:spacing w:line="240" w:lineRule="auto"/>
-              <w:jc w:val="both"/>
-              <w:rPr>
-                <w:rFonts w:hint="eastAsia"/>
-              </w:rPr>
-            </w:pPr>
-            <w:r>
-              <w:rPr>
-                <w:rFonts w:hint="eastAsia"/>
-              </w:rPr>
-              <w:t>组员</w:t>
+            <w:r>
+              <w:rPr>
+                <w:rFonts w:hint="eastAsia"/>
+              </w:rPr>
+              <w:t>顾一帆</w:t>
             </w:r>
           </w:p>
         </w:tc>
@@ -3541,12 +3154,19 @@
             <w:tcW w:w="3117" w:type="dxa"/>
             <w:vMerge/>
           </w:tcPr>
-          <w:p>
-            <w:pPr>
-              <w:rPr>
-                <w:rFonts w:hint="eastAsia"/>
-              </w:rPr>
-            </w:pPr>
+          <w:p/>
+        </w:tc>
+        <w:tc>
+          <w:tcPr>
+            <w:tcW w:w="3117" w:type="dxa"/>
+          </w:tcPr>
+          <w:p>
+            <w:r>
+              <w:rPr>
+                <w:rFonts w:hint="eastAsia"/>
+              </w:rPr>
+              <w:t>搭建测试网站</w:t>
+            </w:r>
           </w:p>
         </w:tc>
       </w:tr>
@@ -3556,16 +3176,20 @@
             <w:tcW w:w="3116" w:type="dxa"/>
           </w:tcPr>
           <w:p>
-            <w:pPr>
-              <w:rPr>
-                <w:rFonts w:hint="eastAsia"/>
-              </w:rPr>
-            </w:pPr>
-            <w:r>
-              <w:rPr>
-                <w:rFonts w:hint="eastAsia"/>
-              </w:rPr>
-              <w:t>顾一帆</w:t>
+            <w:r>
+              <w:rPr>
+                <w:rFonts w:hint="eastAsia"/>
+              </w:rPr>
+              <w:t>Jason</w:t>
+            </w:r>
+            <w:r>
+              <w:t xml:space="preserve"> </w:t>
+            </w:r>
+            <w:r>
+              <w:rPr>
+                <w:rFonts w:hint="eastAsia"/>
+              </w:rPr>
+              <w:t>Young</w:t>
             </w:r>
           </w:p>
         </w:tc>
@@ -3574,12 +3198,36 @@
             <w:tcW w:w="3117" w:type="dxa"/>
             <w:vMerge/>
           </w:tcPr>
-          <w:p>
-            <w:pPr>
-              <w:rPr>
-                <w:rFonts w:hint="eastAsia"/>
-              </w:rPr>
-            </w:pPr>
+          <w:p/>
+        </w:tc>
+        <w:tc>
+          <w:tcPr>
+            <w:tcW w:w="3117" w:type="dxa"/>
+          </w:tcPr>
+          <w:p>
+            <w:r>
+              <w:rPr>
+                <w:rFonts w:hint="eastAsia"/>
+              </w:rPr>
+              <w:t>实现核心算法</w:t>
+            </w:r>
+          </w:p>
+        </w:tc>
+      </w:tr>
+      <w:tr>
+        <w:tc>
+          <w:tcPr>
+            <w:tcW w:w="3116" w:type="dxa"/>
+          </w:tcPr>
+          <w:p>
+            <w:proofErr w:type="spellStart"/>
+            <w:r>
+              <w:rPr>
+                <w:rFonts w:hint="eastAsia"/>
+              </w:rPr>
+              <w:t>Juliano</w:t>
+            </w:r>
+            <w:proofErr w:type="spellEnd"/>
           </w:p>
         </w:tc>
         <w:tc>
@@ -3587,150 +3235,45 @@
             <w:tcW w:w="3117" w:type="dxa"/>
             <w:vMerge/>
           </w:tcPr>
-          <w:p>
-            <w:pPr>
-              <w:rPr>
-                <w:rFonts w:hint="eastAsia"/>
-              </w:rPr>
-            </w:pPr>
-          </w:p>
-        </w:tc>
-      </w:tr>
-      <w:tr>
-        <w:tc>
-          <w:tcPr>
-            <w:tcW w:w="3116" w:type="dxa"/>
-          </w:tcPr>
-          <w:p>
-            <w:pPr>
-              <w:rPr>
-                <w:rFonts w:hint="eastAsia"/>
-              </w:rPr>
-            </w:pPr>
-            <w:r>
-              <w:rPr>
-                <w:rFonts w:hint="eastAsia"/>
-              </w:rPr>
-              <w:t>Jason</w:t>
-            </w:r>
-            <w:r>
-              <w:t xml:space="preserve"> </w:t>
-            </w:r>
-            <w:r>
-              <w:rPr>
-                <w:rFonts w:hint="eastAsia"/>
-              </w:rPr>
-              <w:t>Young</w:t>
-            </w:r>
-          </w:p>
+          <w:p/>
         </w:tc>
         <w:tc>
           <w:tcPr>
             <w:tcW w:w="3117" w:type="dxa"/>
-            <w:vMerge/>
-          </w:tcPr>
-          <w:p>
-            <w:pPr>
-              <w:rPr>
-                <w:rFonts w:hint="eastAsia"/>
-              </w:rPr>
-            </w:pPr>
-          </w:p>
-        </w:tc>
-        <w:tc>
-          <w:tcPr>
-            <w:tcW w:w="3117" w:type="dxa"/>
-            <w:vMerge/>
-          </w:tcPr>
-          <w:p>
-            <w:pPr>
-              <w:rPr>
-                <w:rFonts w:hint="eastAsia"/>
-              </w:rPr>
-            </w:pPr>
-          </w:p>
-        </w:tc>
-      </w:tr>
-      <w:tr>
-        <w:tc>
-          <w:tcPr>
-            <w:tcW w:w="3116" w:type="dxa"/>
-          </w:tcPr>
-          <w:p>
-            <w:pPr>
-              <w:rPr>
-                <w:rFonts w:hint="eastAsia"/>
-              </w:rPr>
-            </w:pPr>
-            <w:proofErr w:type="spellStart"/>
-            <w:r>
-              <w:rPr>
-                <w:rFonts w:hint="eastAsia"/>
-              </w:rPr>
-              <w:t>Juliano</w:t>
-            </w:r>
-            <w:proofErr w:type="spellEnd"/>
-          </w:p>
-        </w:tc>
-        <w:tc>
-          <w:tcPr>
-            <w:tcW w:w="3117" w:type="dxa"/>
-            <w:vMerge/>
-          </w:tcPr>
-          <w:p>
-            <w:pPr>
-              <w:rPr>
-                <w:rFonts w:hint="eastAsia"/>
-              </w:rPr>
-            </w:pPr>
-          </w:p>
-        </w:tc>
-        <w:tc>
-          <w:tcPr>
-            <w:tcW w:w="3117" w:type="dxa"/>
-            <w:vMerge/>
-          </w:tcPr>
-          <w:p>
-            <w:pPr>
-              <w:rPr>
-                <w:rFonts w:hint="eastAsia"/>
-              </w:rPr>
-            </w:pPr>
+          </w:tcPr>
+          <w:p>
+            <w:r>
+              <w:rPr>
+                <w:rFonts w:hint="eastAsia"/>
+              </w:rPr>
+              <w:t>搭建邮箱、短信通知服务</w:t>
+            </w:r>
           </w:p>
         </w:tc>
       </w:tr>
     </w:tbl>
+    <w:p/>
     <w:p>
       <w:pPr>
-        <w:rPr>
-          <w:rFonts w:hint="eastAsia"/>
-        </w:rPr>
-      </w:pPr>
+        <w:pStyle w:val="1"/>
+      </w:pPr>
+      <w:bookmarkStart w:id="20" w:name="_Toc76678176"/>
+      <w:r>
+        <w:rPr>
+          <w:rFonts w:hint="eastAsia"/>
+        </w:rPr>
+        <w:t>项</w:t>
+      </w:r>
+      <w:r>
+        <w:t>目计划</w:t>
+      </w:r>
+      <w:bookmarkEnd w:id="20"/>
     </w:p>
     <w:p>
       <w:pPr>
-        <w:pStyle w:val="1"/>
-      </w:pPr>
-      <w:bookmarkStart w:id="18" w:name="_Toc76678176"/>
-      <w:r>
-        <w:rPr>
-          <w:rFonts w:hint="eastAsia"/>
-        </w:rPr>
-        <w:t>项</w:t>
-      </w:r>
-      <w:r>
-        <w:t>目计划</w:t>
-      </w:r>
-      <w:bookmarkEnd w:id="18"/>
-    </w:p>
-    <w:p>
-      <w:pPr>
         <w:pStyle w:val="2"/>
-        <w:rPr>
-          <w:rFonts w:hint="eastAsia"/>
-        </w:rPr>
-      </w:pPr>
-      <w:bookmarkStart w:id="19" w:name="_Toc76678177"/>
+      </w:pPr>
+      <w:bookmarkStart w:id="21" w:name="_Toc76678177"/>
       <w:r>
         <w:rPr>
           <w:rFonts w:hint="eastAsia"/>
@@ -3740,8 +3283,8 @@
       <w:r>
         <w:t>析</w:t>
       </w:r>
-      <w:bookmarkStart w:id="20" w:name="_Hlk170218132"/>
-      <w:bookmarkEnd w:id="19"/>
+      <w:bookmarkStart w:id="22" w:name="_Hlk170218132"/>
+      <w:bookmarkEnd w:id="21"/>
     </w:p>
     <w:tbl>
       <w:tblPr>
@@ -3879,9 +3422,6 @@
             <w:pPr>
               <w:pStyle w:val="a9"/>
               <w:ind w:left="0"/>
-              <w:rPr>
-                <w:rFonts w:hint="eastAsia"/>
-              </w:rPr>
             </w:pPr>
             <w:r>
               <w:rPr>
@@ -3960,9 +3500,6 @@
                 <w:ilvl w:val="0"/>
                 <w:numId w:val="44"/>
               </w:numPr>
-              <w:rPr>
-                <w:rFonts w:hint="eastAsia"/>
-              </w:rPr>
             </w:pPr>
             <w:r>
               <w:rPr>
@@ -3990,9 +3527,6 @@
                 <w:ilvl w:val="0"/>
                 <w:numId w:val="44"/>
               </w:numPr>
-              <w:rPr>
-                <w:rFonts w:hint="eastAsia"/>
-              </w:rPr>
             </w:pPr>
             <w:r>
               <w:rPr>
@@ -4039,9 +3573,6 @@
             <w:pPr>
               <w:pStyle w:val="a9"/>
               <w:ind w:left="0"/>
-              <w:rPr>
-                <w:rFonts w:hint="eastAsia"/>
-              </w:rPr>
             </w:pPr>
             <w:r>
               <w:rPr>
@@ -4132,9 +3663,6 @@
                 <w:ilvl w:val="0"/>
                 <w:numId w:val="45"/>
               </w:numPr>
-              <w:rPr>
-                <w:rFonts w:hint="eastAsia"/>
-              </w:rPr>
             </w:pPr>
             <w:r>
               <w:rPr>
@@ -4221,9 +3749,6 @@
             <w:pPr>
               <w:pStyle w:val="a9"/>
               <w:ind w:left="0"/>
-              <w:rPr>
-                <w:rFonts w:hint="eastAsia"/>
-              </w:rPr>
             </w:pPr>
             <w:r>
               <w:rPr>
@@ -4390,7 +3915,7 @@
         </w:tc>
       </w:tr>
     </w:tbl>
-    <w:bookmarkEnd w:id="20"/>
+    <w:bookmarkEnd w:id="22"/>
     <w:p>
       <w:pPr>
         <w:pStyle w:val="a9"/>
@@ -4403,14 +3928,14 @@
       <w:pPr>
         <w:pStyle w:val="2"/>
       </w:pPr>
-      <w:bookmarkStart w:id="21" w:name="_Toc76678178"/>
+      <w:bookmarkStart w:id="23" w:name="_Toc76678178"/>
       <w:r>
         <w:rPr>
           <w:rFonts w:hint="eastAsia"/>
         </w:rPr>
         <w:t>方法和工具</w:t>
       </w:r>
-      <w:bookmarkEnd w:id="21"/>
+      <w:bookmarkEnd w:id="23"/>
     </w:p>
     <w:p>
       <w:pPr>
@@ -4426,9 +3951,6 @@
     <w:p>
       <w:pPr>
         <w:ind w:left="720"/>
-        <w:rPr>
-          <w:rFonts w:hint="eastAsia"/>
-        </w:rPr>
       </w:pPr>
       <w:r>
         <w:rPr>
@@ -4447,116 +3969,75 @@
     </w:p>
     <w:p>
       <w:pPr>
-        <w:pStyle w:val="InfoBlue"/>
-        <w:rPr>
-          <w:rFonts w:hint="eastAsia"/>
-        </w:rPr>
-      </w:pPr>
-      <w:r>
-        <w:t>[</w:t>
-      </w:r>
-      <w:r>
-        <w:rPr>
-          <w:rFonts w:hint="eastAsia"/>
-        </w:rPr>
-        <w:t>列</w:t>
-      </w:r>
-      <w:r>
-        <w:t>出本</w:t>
-      </w:r>
-      <w:r>
-        <w:rPr>
-          <w:rFonts w:hint="eastAsia"/>
-        </w:rPr>
-        <w:t>项</w:t>
-      </w:r>
-      <w:r>
-        <w:t>目</w:t>
-      </w:r>
-      <w:r>
-        <w:rPr>
-          <w:rFonts w:hint="eastAsia"/>
-        </w:rPr>
-        <w:t>使</w:t>
-      </w:r>
-      <w:r>
-        <w:t>用的开发方法</w:t>
-      </w:r>
-      <w:r>
-        <w:rPr>
-          <w:rFonts w:hint="eastAsia"/>
-        </w:rPr>
-        <w:t>和</w:t>
-      </w:r>
-      <w:r>
-        <w:rPr>
-          <w:rFonts w:hint="eastAsia"/>
-        </w:rPr>
-        <w:t>开</w:t>
-      </w:r>
-      <w:r>
-        <w:t>发工具</w:t>
-      </w:r>
-      <w:r>
-        <w:rPr>
-          <w:rFonts w:hint="eastAsia"/>
-        </w:rPr>
-        <w:t>。开</w:t>
-      </w:r>
-      <w:r>
-        <w:t>发工具包括建模工具、</w:t>
-      </w:r>
-      <w:r>
-        <w:rPr>
-          <w:rFonts w:hint="eastAsia"/>
-        </w:rPr>
-        <w:t>IDE、</w:t>
-      </w:r>
-      <w:r>
-        <w:t>测试工具、</w:t>
-      </w:r>
-      <w:r>
-        <w:rPr>
-          <w:rFonts w:hint="eastAsia"/>
-        </w:rPr>
-        <w:t>版</w:t>
-      </w:r>
-      <w:r>
-        <w:t>本管理工具、项目管理工具</w:t>
-      </w:r>
-      <w:r>
-        <w:rPr>
-          <w:rFonts w:hint="eastAsia"/>
-        </w:rPr>
-        <w:t>（</w:t>
-      </w:r>
-      <w:r>
-        <w:t>若有）</w:t>
-      </w:r>
-      <w:r>
-        <w:rPr>
-          <w:rFonts w:hint="eastAsia"/>
-        </w:rPr>
-        <w:t>等</w:t>
-      </w:r>
-      <w:r>
-        <w:t>等。</w:t>
-      </w:r>
-      <w:r>
-        <w:rPr>
-          <w:rFonts w:hint="eastAsia"/>
-        </w:rPr>
-        <w:t>]</w:t>
-      </w:r>
+        <w:ind w:left="720"/>
+      </w:pPr>
+      <w:r>
+        <w:rPr>
+          <w:rFonts w:hint="eastAsia"/>
+        </w:rPr>
+        <w:t>建模工具：</w:t>
+      </w:r>
+      <w:proofErr w:type="spellStart"/>
+      <w:r>
+        <w:rPr>
+          <w:rFonts w:hint="eastAsia"/>
+        </w:rPr>
+        <w:t>PowerDesigner</w:t>
+      </w:r>
+      <w:proofErr w:type="spellEnd"/>
     </w:p>
     <w:p>
       <w:pPr>
+        <w:ind w:left="720"/>
+      </w:pPr>
+      <w:r>
+        <w:rPr>
+          <w:rFonts w:hint="eastAsia"/>
+        </w:rPr>
+        <w:t>IDE：WebStorm，IntelliJ</w:t>
+      </w:r>
+      <w:r>
+        <w:t xml:space="preserve"> </w:t>
+      </w:r>
+      <w:r>
+        <w:rPr>
+          <w:rFonts w:hint="eastAsia"/>
+        </w:rPr>
+        <w:t>IDEA</w:t>
+      </w:r>
+      <w:r>
+        <w:t xml:space="preserve"> </w:t>
+      </w:r>
+      <w:r>
+        <w:rPr>
+          <w:rFonts w:hint="eastAsia"/>
+        </w:rPr>
+        <w:t>Ultimate，Visual</w:t>
+      </w:r>
+      <w:r>
+        <w:t xml:space="preserve"> </w:t>
+      </w:r>
+      <w:r>
+        <w:rPr>
+          <w:rFonts w:hint="eastAsia"/>
+        </w:rPr>
+        <w:t>Studio</w:t>
+      </w:r>
+      <w:r>
+        <w:t xml:space="preserve"> </w:t>
+      </w:r>
+      <w:r>
+        <w:rPr>
+          <w:rFonts w:hint="eastAsia"/>
+        </w:rPr>
+        <w:t>Code</w:t>
+      </w:r>
+    </w:p>
+    <w:p>
+      <w:pPr>
         <w:pStyle w:val="2"/>
-        <w:rPr>
-          <w:rFonts w:hint="eastAsia"/>
-        </w:rPr>
-      </w:pPr>
-      <w:bookmarkStart w:id="22" w:name="_Toc76678179"/>
+      </w:pPr>
+      <w:bookmarkStart w:id="24" w:name="_Toc76678179"/>
       <w:r>
         <w:rPr>
           <w:rFonts w:hint="eastAsia"/>
@@ -4572,8 +4053,8 @@
         </w:rPr>
         <w:t>计划</w:t>
       </w:r>
-      <w:bookmarkStart w:id="23" w:name="_Hlk170219216"/>
-      <w:bookmarkEnd w:id="22"/>
+      <w:bookmarkStart w:id="25" w:name="_Hlk170219216"/>
+      <w:bookmarkEnd w:id="24"/>
     </w:p>
     <w:tbl>
       <w:tblPr>
@@ -4734,7 +4215,7 @@
           </w:p>
         </w:tc>
       </w:tr>
-      <w:bookmarkEnd w:id="23"/>
+      <w:bookmarkEnd w:id="25"/>
       <w:tr>
         <w:tc>
           <w:tcPr>
@@ -4761,9 +4242,6 @@
             <w:pPr>
               <w:pStyle w:val="a9"/>
               <w:ind w:left="0"/>
-              <w:rPr>
-                <w:rFonts w:hint="eastAsia"/>
-              </w:rPr>
             </w:pPr>
             <w:r>
               <w:rPr>
@@ -4807,10 +4285,9 @@
                 <w:ilvl w:val="0"/>
                 <w:numId w:val="47"/>
               </w:numPr>
-              <w:rPr>
-                <w:rFonts w:hint="eastAsia"/>
-              </w:rPr>
-            </w:pPr>
+            </w:pPr>
+            <w:bookmarkStart w:id="26" w:name="OLE_LINK3"/>
+            <w:bookmarkStart w:id="27" w:name="OLE_LINK4"/>
             <w:r>
               <w:rPr>
                 <w:rFonts w:hint="eastAsia"/>
@@ -4825,9 +4302,6 @@
                 <w:ilvl w:val="0"/>
                 <w:numId w:val="47"/>
               </w:numPr>
-              <w:rPr>
-                <w:rFonts w:hint="eastAsia"/>
-              </w:rPr>
             </w:pPr>
             <w:r>
               <w:rPr>
@@ -4843,34 +4317,15 @@
                 <w:ilvl w:val="0"/>
                 <w:numId w:val="47"/>
               </w:numPr>
-              <w:rPr>
-                <w:rFonts w:hint="eastAsia"/>
-              </w:rPr>
-            </w:pPr>
-            <w:r>
-              <w:rPr>
-                <w:rFonts w:hint="eastAsia"/>
-              </w:rPr>
-              <w:t>软件</w:t>
-            </w:r>
-            <w:r>
-              <w:rPr>
-                <w:rFonts w:hint="eastAsia"/>
-              </w:rPr>
-              <w:t>架构设计和</w:t>
-            </w:r>
-            <w:r>
-              <w:rPr>
-                <w:rFonts w:hint="eastAsia"/>
-              </w:rPr>
-              <w:t>基础</w:t>
-            </w:r>
-            <w:r>
-              <w:rPr>
-                <w:rFonts w:hint="eastAsia"/>
-              </w:rPr>
-              <w:t>功能开发</w:t>
-            </w:r>
+            </w:pPr>
+            <w:r>
+              <w:rPr>
+                <w:rFonts w:hint="eastAsia"/>
+              </w:rPr>
+              <w:t>软件架构设计和基础功能开发</w:t>
+            </w:r>
+            <w:bookmarkEnd w:id="26"/>
+            <w:bookmarkEnd w:id="27"/>
           </w:p>
         </w:tc>
         <w:tc>
@@ -4881,18 +4336,15 @@
             <w:pPr>
               <w:pStyle w:val="a9"/>
               <w:ind w:left="0"/>
-              <w:rPr>
-                <w:rFonts w:hint="eastAsia"/>
-              </w:rPr>
-            </w:pPr>
-            <w:bookmarkStart w:id="24" w:name="_Hlk170220016"/>
+            </w:pPr>
+            <w:bookmarkStart w:id="28" w:name="_Hlk170220016"/>
             <w:r>
               <w:rPr>
                 <w:rFonts w:hint="eastAsia"/>
               </w:rPr>
               <w:t>《迭代计划》、《迭代评估报告》、</w:t>
             </w:r>
-            <w:bookmarkEnd w:id="24"/>
+            <w:bookmarkEnd w:id="28"/>
             <w:r>
               <w:rPr>
                 <w:rFonts w:hint="eastAsia"/>
@@ -4917,9 +4369,6 @@
             <w:pPr>
               <w:pStyle w:val="a9"/>
               <w:ind w:left="0"/>
-              <w:rPr>
-                <w:rFonts w:hint="eastAsia"/>
-              </w:rPr>
             </w:pPr>
             <w:r>
               <w:rPr>
@@ -4937,9 +4386,6 @@
             <w:pPr>
               <w:pStyle w:val="a9"/>
               <w:ind w:left="0"/>
-              <w:rPr>
-                <w:rFonts w:hint="eastAsia"/>
-              </w:rPr>
             </w:pPr>
             <w:r>
               <w:rPr>
@@ -4966,9 +4412,6 @@
             <w:pPr>
               <w:pStyle w:val="a9"/>
               <w:ind w:left="0"/>
-              <w:rPr>
-                <w:rFonts w:hint="eastAsia"/>
-              </w:rPr>
             </w:pPr>
             <w:r>
               <w:rPr>
@@ -5004,9 +4447,6 @@
                 <w:ilvl w:val="0"/>
                 <w:numId w:val="48"/>
               </w:numPr>
-              <w:rPr>
-                <w:rFonts w:hint="eastAsia"/>
-              </w:rPr>
             </w:pPr>
             <w:r>
               <w:rPr>
@@ -5037,9 +4477,6 @@
                 <w:ilvl w:val="0"/>
                 <w:numId w:val="48"/>
               </w:numPr>
-              <w:rPr>
-                <w:rFonts w:hint="eastAsia"/>
-              </w:rPr>
             </w:pPr>
             <w:r>
               <w:rPr>
@@ -5064,14 +4501,14 @@
               </w:rPr>
               <w:t>《迭代计划》、《迭代评估报告》、</w:t>
             </w:r>
-            <w:bookmarkStart w:id="25" w:name="_Hlk170220028"/>
+            <w:bookmarkStart w:id="29" w:name="_Hlk170220028"/>
             <w:r>
               <w:rPr>
                 <w:rFonts w:hint="eastAsia"/>
               </w:rPr>
               <w:t>《系统测试用例》和《系统测试报告》</w:t>
             </w:r>
-            <w:bookmarkEnd w:id="25"/>
+            <w:bookmarkEnd w:id="29"/>
             <w:r>
               <w:rPr>
                 <w:rFonts w:hint="eastAsia"/>
@@ -5107,9 +4544,6 @@
             <w:pPr>
               <w:pStyle w:val="a9"/>
               <w:ind w:left="0"/>
-              <w:rPr>
-                <w:rFonts w:hint="eastAsia"/>
-              </w:rPr>
             </w:pPr>
             <w:r>
               <w:rPr>
@@ -5150,9 +4584,6 @@
                 <w:ilvl w:val="0"/>
                 <w:numId w:val="49"/>
               </w:numPr>
-              <w:rPr>
-                <w:rFonts w:hint="eastAsia"/>
-              </w:rPr>
             </w:pPr>
             <w:r>
               <w:rPr>
@@ -5168,9 +4599,6 @@
                 <w:ilvl w:val="0"/>
                 <w:numId w:val="49"/>
               </w:numPr>
-              <w:rPr>
-                <w:rFonts w:hint="eastAsia"/>
-              </w:rPr>
             </w:pPr>
             <w:r>
               <w:rPr>
@@ -5203,33 +4631,12 @@
             <w:pPr>
               <w:pStyle w:val="a9"/>
               <w:ind w:left="0"/>
-              <w:rPr>
-                <w:rFonts w:hint="eastAsia"/>
-              </w:rPr>
-            </w:pPr>
-            <w:r>
-              <w:rPr>
-                <w:rFonts w:hint="eastAsia"/>
-              </w:rPr>
-              <w:t>《迭代计划》、《迭代评估报告》、《系统测试用例》和《系统测试报告》</w:t>
-            </w:r>
-            <w:r>
-              <w:rPr>
-                <w:rFonts w:hint="eastAsia"/>
-              </w:rPr>
-              <w:t>、</w:t>
-            </w:r>
-            <w:r>
-              <w:rPr>
-                <w:rFonts w:hint="eastAsia"/>
-              </w:rPr>
-              <w:t>《项目总结报告》</w:t>
-            </w:r>
-            <w:r>
-              <w:rPr>
-                <w:rFonts w:hint="eastAsia"/>
-              </w:rPr>
-              <w:t>、项目代码</w:t>
+            </w:pPr>
+            <w:r>
+              <w:rPr>
+                <w:rFonts w:hint="eastAsia"/>
+              </w:rPr>
+              <w:t>《迭代计划》、《迭代评估报告》、《系统测试用例》和《系统测试报告》、《项目总结报告》、项目代码</w:t>
             </w:r>
           </w:p>
         </w:tc>
@@ -5301,7 +4708,7 @@
       <w:pPr>
         <w:pStyle w:val="2"/>
       </w:pPr>
-      <w:bookmarkStart w:id="26" w:name="_Toc76678180"/>
+      <w:bookmarkStart w:id="30" w:name="_Toc76678180"/>
       <w:r>
         <w:rPr>
           <w:rFonts w:hint="eastAsia"/>
@@ -5309,7 +4716,7 @@
         <w:lastRenderedPageBreak/>
         <w:t>质量保证计划</w:t>
       </w:r>
-      <w:bookmarkEnd w:id="26"/>
+      <w:bookmarkEnd w:id="30"/>
     </w:p>
     <w:tbl>
       <w:tblPr>
@@ -5329,11 +4736,6 @@
             <w:tcW w:w="2876" w:type="dxa"/>
           </w:tcPr>
           <w:p>
-            <w:pPr>
-              <w:rPr>
-                <w:rFonts w:hint="eastAsia"/>
-              </w:rPr>
-            </w:pPr>
             <w:r>
               <w:rPr>
                 <w:rFonts w:hint="eastAsia"/>
@@ -5347,11 +4749,6 @@
             <w:tcW w:w="2877" w:type="dxa"/>
           </w:tcPr>
           <w:p>
-            <w:pPr>
-              <w:rPr>
-                <w:rFonts w:hint="eastAsia"/>
-              </w:rPr>
-            </w:pPr>
             <w:r>
               <w:rPr>
                 <w:rFonts w:hint="eastAsia"/>
@@ -5365,11 +4762,6 @@
             <w:tcW w:w="2877" w:type="dxa"/>
           </w:tcPr>
           <w:p>
-            <w:pPr>
-              <w:rPr>
-                <w:rFonts w:hint="eastAsia"/>
-              </w:rPr>
-            </w:pPr>
             <w:r>
               <w:rPr>
                 <w:rFonts w:hint="eastAsia"/>
@@ -5385,11 +4777,6 @@
             <w:tcW w:w="2876" w:type="dxa"/>
           </w:tcPr>
           <w:p>
-            <w:pPr>
-              <w:rPr>
-                <w:rFonts w:hint="eastAsia"/>
-              </w:rPr>
-            </w:pPr>
             <w:r>
               <w:rPr>
                 <w:rFonts w:hint="eastAsia"/>
@@ -5403,11 +4790,6 @@
             <w:tcW w:w="2877" w:type="dxa"/>
           </w:tcPr>
           <w:p>
-            <w:pPr>
-              <w:rPr>
-                <w:rFonts w:hint="eastAsia"/>
-              </w:rPr>
-            </w:pPr>
             <w:r>
               <w:rPr>
                 <w:rFonts w:hint="eastAsia"/>
@@ -5424,11 +4806,6 @@
             <w:tcW w:w="2877" w:type="dxa"/>
           </w:tcPr>
           <w:p>
-            <w:pPr>
-              <w:rPr>
-                <w:rFonts w:hint="eastAsia"/>
-              </w:rPr>
-            </w:pPr>
             <w:r>
               <w:rPr>
                 <w:rFonts w:hint="eastAsia"/>
@@ -5444,11 +4821,6 @@
             <w:tcW w:w="2876" w:type="dxa"/>
           </w:tcPr>
           <w:p>
-            <w:pPr>
-              <w:rPr>
-                <w:rFonts w:hint="eastAsia"/>
-              </w:rPr>
-            </w:pPr>
             <w:r>
               <w:rPr>
                 <w:rFonts w:hint="eastAsia"/>
@@ -5462,11 +4834,6 @@
             <w:tcW w:w="2877" w:type="dxa"/>
           </w:tcPr>
           <w:p>
-            <w:pPr>
-              <w:rPr>
-                <w:rFonts w:hint="eastAsia"/>
-              </w:rPr>
-            </w:pPr>
             <w:r>
               <w:rPr>
                 <w:rFonts w:hint="eastAsia"/>
@@ -5480,11 +4847,6 @@
             <w:tcW w:w="2877" w:type="dxa"/>
           </w:tcPr>
           <w:p>
-            <w:pPr>
-              <w:rPr>
-                <w:rFonts w:hint="eastAsia"/>
-              </w:rPr>
-            </w:pPr>
             <w:r>
               <w:rPr>
                 <w:rFonts w:hint="eastAsia"/>
@@ -5500,11 +4862,6 @@
             <w:tcW w:w="2876" w:type="dxa"/>
           </w:tcPr>
           <w:p>
-            <w:pPr>
-              <w:rPr>
-                <w:rFonts w:hint="eastAsia"/>
-              </w:rPr>
-            </w:pPr>
             <w:r>
               <w:rPr>
                 <w:rFonts w:hint="eastAsia"/>
@@ -5518,11 +4875,6 @@
             <w:tcW w:w="2877" w:type="dxa"/>
           </w:tcPr>
           <w:p>
-            <w:pPr>
-              <w:rPr>
-                <w:rFonts w:hint="eastAsia"/>
-              </w:rPr>
-            </w:pPr>
             <w:r>
               <w:rPr>
                 <w:rFonts w:hint="eastAsia"/>
@@ -5536,11 +4888,6 @@
             <w:tcW w:w="2877" w:type="dxa"/>
           </w:tcPr>
           <w:p>
-            <w:pPr>
-              <w:rPr>
-                <w:rFonts w:hint="eastAsia"/>
-              </w:rPr>
-            </w:pPr>
             <w:r>
               <w:rPr>
                 <w:rFonts w:hint="eastAsia"/>
@@ -5556,11 +4903,6 @@
             <w:tcW w:w="2876" w:type="dxa"/>
           </w:tcPr>
           <w:p>
-            <w:pPr>
-              <w:rPr>
-                <w:rFonts w:hint="eastAsia"/>
-              </w:rPr>
-            </w:pPr>
             <w:r>
               <w:rPr>
                 <w:rFonts w:hint="eastAsia"/>
@@ -5574,11 +4916,6 @@
             <w:tcW w:w="2877" w:type="dxa"/>
           </w:tcPr>
           <w:p>
-            <w:pPr>
-              <w:rPr>
-                <w:rFonts w:hint="eastAsia"/>
-              </w:rPr>
-            </w:pPr>
             <w:r>
               <w:rPr>
                 <w:rFonts w:hint="eastAsia"/>
@@ -5592,11 +4929,6 @@
             <w:tcW w:w="2877" w:type="dxa"/>
           </w:tcPr>
           <w:p>
-            <w:pPr>
-              <w:rPr>
-                <w:rFonts w:hint="eastAsia"/>
-              </w:rPr>
-            </w:pPr>
             <w:r>
               <w:rPr>
                 <w:rFonts w:hint="eastAsia"/>
@@ -5612,11 +4944,6 @@
             <w:tcW w:w="2876" w:type="dxa"/>
           </w:tcPr>
           <w:p>
-            <w:pPr>
-              <w:rPr>
-                <w:rFonts w:hint="eastAsia"/>
-              </w:rPr>
-            </w:pPr>
             <w:r>
               <w:rPr>
                 <w:rFonts w:hint="eastAsia"/>
@@ -5630,11 +4957,6 @@
             <w:tcW w:w="2877" w:type="dxa"/>
           </w:tcPr>
           <w:p>
-            <w:pPr>
-              <w:rPr>
-                <w:rFonts w:hint="eastAsia"/>
-              </w:rPr>
-            </w:pPr>
             <w:r>
               <w:rPr>
                 <w:rFonts w:hint="eastAsia"/>
@@ -5657,11 +4979,6 @@
             <w:tcW w:w="2877" w:type="dxa"/>
           </w:tcPr>
           <w:p>
-            <w:pPr>
-              <w:rPr>
-                <w:rFonts w:hint="eastAsia"/>
-              </w:rPr>
-            </w:pPr>
             <w:r>
               <w:rPr>
                 <w:rFonts w:hint="eastAsia"/>
@@ -5672,41 +4989,32 @@
         </w:tc>
       </w:tr>
     </w:tbl>
+    <w:p/>
     <w:p>
       <w:pPr>
-        <w:rPr>
-          <w:rFonts w:hint="eastAsia"/>
-        </w:rPr>
-      </w:pPr>
+        <w:pStyle w:val="2"/>
+      </w:pPr>
+      <w:bookmarkStart w:id="31" w:name="_Toc76678181"/>
+      <w:r>
+        <w:rPr>
+          <w:rFonts w:hint="eastAsia"/>
+        </w:rPr>
+        <w:t>项目</w:t>
+      </w:r>
+      <w:r>
+        <w:t>沟通</w:t>
+      </w:r>
+      <w:r>
+        <w:rPr>
+          <w:rFonts w:hint="eastAsia"/>
+        </w:rPr>
+        <w:t>计划</w:t>
+      </w:r>
+      <w:bookmarkEnd w:id="31"/>
     </w:p>
     <w:p>
       <w:pPr>
-        <w:pStyle w:val="2"/>
-      </w:pPr>
-      <w:bookmarkStart w:id="27" w:name="_Toc76678181"/>
-      <w:r>
-        <w:rPr>
-          <w:rFonts w:hint="eastAsia"/>
-        </w:rPr>
-        <w:t>项目</w:t>
-      </w:r>
-      <w:r>
-        <w:t>沟通</w:t>
-      </w:r>
-      <w:r>
-        <w:rPr>
-          <w:rFonts w:hint="eastAsia"/>
-        </w:rPr>
-        <w:t>计划</w:t>
-      </w:r>
-      <w:bookmarkEnd w:id="27"/>
-    </w:p>
-    <w:p>
-      <w:pPr>
         <w:pStyle w:val="a9"/>
-        <w:rPr>
-          <w:rFonts w:hint="eastAsia"/>
-        </w:rPr>
       </w:pPr>
       <w:r>
         <w:rPr>
@@ -6102,11 +5410,6 @@
           <w:tcW w:w="6379" w:type="dxa"/>
         </w:tcPr>
         <w:p>
-          <w:pPr>
-            <w:rPr>
-              <w:rFonts w:hint="eastAsia"/>
-            </w:rPr>
-          </w:pPr>
           <w:proofErr w:type="spellStart"/>
           <w:r>
             <w:rPr>

</xml_diff>